<commit_message>
Epic 1 -Yurii Bubelnyk
</commit_message>
<xml_diff>
--- a/ai_11/yurii_bubelnyk/epic_1/epic_1_practice_and_labs_report_yurii_bubelnyk.docx
+++ b/ai_11/yurii_bubelnyk/epic_1/epic_1_practice_and_labs_report_yurii_bubelnyk.docx
@@ -2516,8 +2516,6 @@
           <w:vertAlign w:val="baseline"/>
         </w:rPr>
       </w:pPr>
-      <w:bookmarkStart w:id="0" w:name="_GoBack"/>
-      <w:bookmarkEnd w:id="0"/>
     </w:p>
     <w:p>
       <w:pPr>
@@ -4898,12 +4896,6 @@
             <w:insideV w:val="outset" w:color="auto" w:sz="6" w:space="0"/>
           </w:tblBorders>
           <w:shd w:val="clear" w:color="auto" w:fill="auto"/>
-          <w:tblCellMar>
-            <w:top w:w="0" w:type="dxa"/>
-            <w:left w:w="0" w:type="dxa"/>
-            <w:bottom w:w="0" w:type="dxa"/>
-            <w:right w:w="0" w:type="dxa"/>
-          </w:tblCellMar>
         </w:tblPrEx>
         <w:trPr>
           <w:trHeight w:val="315" w:hRule="atLeast"/>
@@ -8776,6 +8768,70 @@
           <w:lang w:val="uk-UA"/>
         </w:rPr>
       </w:pPr>
+      <w:r>
+        <w:rPr>
+          <w:rFonts w:hint="default" w:ascii="Times New Roman" w:hAnsi="Times New Roman" w:cs="Times New Roman"/>
+          <w:sz w:val="28"/>
+          <w:szCs w:val="28"/>
+          <w:lang w:val="uk-UA"/>
+        </w:rPr>
+        <w:fldChar w:fldCharType="begin"/>
+      </w:r>
+      <w:r>
+        <w:rPr>
+          <w:rFonts w:hint="default" w:ascii="Times New Roman" w:hAnsi="Times New Roman" w:cs="Times New Roman"/>
+          <w:sz w:val="28"/>
+          <w:szCs w:val="28"/>
+          <w:lang w:val="uk-UA"/>
+        </w:rPr>
+        <w:instrText xml:space="preserve"> HYPERLINK "https://github.com/artificial-intelligence-department/ai_programming_playground_2024/pull/29/files" </w:instrText>
+      </w:r>
+      <w:r>
+        <w:rPr>
+          <w:rFonts w:hint="default" w:ascii="Times New Roman" w:hAnsi="Times New Roman" w:cs="Times New Roman"/>
+          <w:sz w:val="28"/>
+          <w:szCs w:val="28"/>
+          <w:lang w:val="uk-UA"/>
+        </w:rPr>
+        <w:fldChar w:fldCharType="separate"/>
+      </w:r>
+      <w:r>
+        <w:rPr>
+          <w:rStyle w:val="10"/>
+          <w:rFonts w:hint="default" w:ascii="Times New Roman" w:hAnsi="Times New Roman" w:cs="Times New Roman"/>
+          <w:sz w:val="28"/>
+          <w:szCs w:val="28"/>
+          <w:lang w:val="uk-UA"/>
+        </w:rPr>
+        <w:t>https://github.com/artificial-intelligence-department/ai_programming_playground_2024/pull/29/files</w:t>
+      </w:r>
+      <w:r>
+        <w:rPr>
+          <w:rFonts w:hint="default" w:ascii="Times New Roman" w:hAnsi="Times New Roman" w:cs="Times New Roman"/>
+          <w:sz w:val="28"/>
+          <w:szCs w:val="28"/>
+          <w:lang w:val="uk-UA"/>
+        </w:rPr>
+        <w:fldChar w:fldCharType="end"/>
+      </w:r>
+      <w:bookmarkStart w:id="0" w:name="_GoBack"/>
+      <w:bookmarkEnd w:id="0"/>
+    </w:p>
+    <w:p>
+      <w:pPr>
+        <w:keepNext w:val="0"/>
+        <w:keepLines w:val="0"/>
+        <w:widowControl/>
+        <w:suppressLineNumbers w:val="0"/>
+        <w:spacing w:after="240" w:afterAutospacing="0"/>
+        <w:jc w:val="left"/>
+        <w:rPr>
+          <w:rFonts w:hint="default" w:ascii="Times New Roman" w:hAnsi="Times New Roman" w:cs="Times New Roman"/>
+          <w:sz w:val="28"/>
+          <w:szCs w:val="28"/>
+          <w:lang w:val="uk-UA"/>
+        </w:rPr>
+      </w:pPr>
     </w:p>
     <w:p/>
     <w:sectPr>

</xml_diff>